<commit_message>
Added xlsx file of data exported from mysql for and updated notes
</commit_message>
<xml_diff>
--- a/Notes.docx
+++ b/Notes.docx
@@ -9453,6 +9453,192 @@
           <w:lang w:eastAsia="en-IE"/>
         </w:rPr>
         <w:t>Exporting this to a file to then import into Tableau.</w:t>
+      </w:r>
+    </w:p>
+    <w:p>
+      <w:pPr>
+        <w:shd w:val="clear" w:color="auto" w:fill="FFFFFE"/>
+        <w:spacing w:after="0" w:line="240" w:lineRule="atLeast"/>
+        <w:rPr>
+          <w:rFonts w:ascii="Roboto Mono" w:eastAsia="Times New Roman" w:hAnsi="Roboto Mono" w:cs="Times New Roman"/>
+          <w:color w:val="000000"/>
+          <w:sz w:val="18"/>
+          <w:szCs w:val="18"/>
+          <w:lang w:eastAsia="en-IE"/>
+        </w:rPr>
+      </w:pPr>
+      <w:r>
+        <w:rPr>
+          <w:rFonts w:ascii="Roboto Mono" w:eastAsia="Times New Roman" w:hAnsi="Roboto Mono" w:cs="Times New Roman"/>
+          <w:color w:val="3367D6"/>
+          <w:sz w:val="18"/>
+          <w:szCs w:val="18"/>
+          <w:lang w:eastAsia="en-IE"/>
+        </w:rPr>
+        <w:t>INTO</w:t>
+      </w:r>
+      <w:r>
+        <w:rPr>
+          <w:rFonts w:ascii="Roboto Mono" w:eastAsia="Times New Roman" w:hAnsi="Roboto Mono" w:cs="Times New Roman"/>
+          <w:color w:val="000000"/>
+          <w:sz w:val="18"/>
+          <w:szCs w:val="18"/>
+          <w:lang w:eastAsia="en-IE"/>
+        </w:rPr>
+        <w:t> OUTFILE </w:t>
+      </w:r>
+      <w:r>
+        <w:rPr>
+          <w:rFonts w:ascii="Roboto Mono" w:eastAsia="Times New Roman" w:hAnsi="Roboto Mono" w:cs="Times New Roman"/>
+          <w:color w:val="0D904F"/>
+          <w:sz w:val="18"/>
+          <w:szCs w:val="18"/>
+          <w:lang w:eastAsia="en-IE"/>
+        </w:rPr>
+        <w:t>'C:/ProgramData/MySQL/MySQL Server 8.0/Uploads/vaccs_vs_deaths_ireland.csv'</w:t>
+      </w:r>
+      <w:r>
+        <w:rPr>
+          <w:rFonts w:ascii="Roboto Mono" w:eastAsia="Times New Roman" w:hAnsi="Roboto Mono" w:cs="Times New Roman"/>
+          <w:color w:val="000000"/>
+          <w:sz w:val="18"/>
+          <w:szCs w:val="18"/>
+          <w:lang w:eastAsia="en-IE"/>
+        </w:rPr>
+        <w:t> </w:t>
+      </w:r>
+    </w:p>
+    <w:p>
+      <w:pPr>
+        <w:shd w:val="clear" w:color="auto" w:fill="FFFFFE"/>
+        <w:spacing w:after="0" w:line="240" w:lineRule="atLeast"/>
+        <w:rPr>
+          <w:rFonts w:ascii="Roboto Mono" w:eastAsia="Times New Roman" w:hAnsi="Roboto Mono" w:cs="Times New Roman"/>
+          <w:color w:val="000000"/>
+          <w:sz w:val="18"/>
+          <w:szCs w:val="18"/>
+          <w:lang w:eastAsia="en-IE"/>
+        </w:rPr>
+      </w:pPr>
+      <w:r>
+        <w:rPr>
+          <w:rFonts w:ascii="Roboto Mono" w:eastAsia="Times New Roman" w:hAnsi="Roboto Mono" w:cs="Times New Roman"/>
+          <w:color w:val="000000"/>
+          <w:sz w:val="18"/>
+          <w:szCs w:val="18"/>
+          <w:lang w:eastAsia="en-IE"/>
+        </w:rPr>
+        <w:t>    FIELDS TERMINATED </w:t>
+      </w:r>
+      <w:r>
+        <w:rPr>
+          <w:rFonts w:ascii="Roboto Mono" w:eastAsia="Times New Roman" w:hAnsi="Roboto Mono" w:cs="Times New Roman"/>
+          <w:color w:val="3367D6"/>
+          <w:sz w:val="18"/>
+          <w:szCs w:val="18"/>
+          <w:lang w:eastAsia="en-IE"/>
+        </w:rPr>
+        <w:t>BY</w:t>
+      </w:r>
+      <w:r>
+        <w:rPr>
+          <w:rFonts w:ascii="Roboto Mono" w:eastAsia="Times New Roman" w:hAnsi="Roboto Mono" w:cs="Times New Roman"/>
+          <w:color w:val="000000"/>
+          <w:sz w:val="18"/>
+          <w:szCs w:val="18"/>
+          <w:lang w:eastAsia="en-IE"/>
+        </w:rPr>
+        <w:t> </w:t>
+      </w:r>
+      <w:r>
+        <w:rPr>
+          <w:rFonts w:ascii="Roboto Mono" w:eastAsia="Times New Roman" w:hAnsi="Roboto Mono" w:cs="Times New Roman"/>
+          <w:color w:val="0D904F"/>
+          <w:sz w:val="18"/>
+          <w:szCs w:val="18"/>
+          <w:lang w:eastAsia="en-IE"/>
+        </w:rPr>
+        <w:t>','</w:t>
+      </w:r>
+      <w:r>
+        <w:rPr>
+          <w:rFonts w:ascii="Roboto Mono" w:eastAsia="Times New Roman" w:hAnsi="Roboto Mono" w:cs="Times New Roman"/>
+          <w:color w:val="000000"/>
+          <w:sz w:val="18"/>
+          <w:szCs w:val="18"/>
+          <w:lang w:eastAsia="en-IE"/>
+        </w:rPr>
+        <w:t> ENCLOSED </w:t>
+      </w:r>
+      <w:r>
+        <w:rPr>
+          <w:rFonts w:ascii="Roboto Mono" w:eastAsia="Times New Roman" w:hAnsi="Roboto Mono" w:cs="Times New Roman"/>
+          <w:color w:val="3367D6"/>
+          <w:sz w:val="18"/>
+          <w:szCs w:val="18"/>
+          <w:lang w:eastAsia="en-IE"/>
+        </w:rPr>
+        <w:t>BY</w:t>
+      </w:r>
+      <w:r>
+        <w:rPr>
+          <w:rFonts w:ascii="Roboto Mono" w:eastAsia="Times New Roman" w:hAnsi="Roboto Mono" w:cs="Times New Roman"/>
+          <w:color w:val="000000"/>
+          <w:sz w:val="18"/>
+          <w:szCs w:val="18"/>
+          <w:lang w:eastAsia="en-IE"/>
+        </w:rPr>
+        <w:t> </w:t>
+      </w:r>
+      <w:r>
+        <w:rPr>
+          <w:rFonts w:ascii="Roboto Mono" w:eastAsia="Times New Roman" w:hAnsi="Roboto Mono" w:cs="Times New Roman"/>
+          <w:color w:val="0D904F"/>
+          <w:sz w:val="18"/>
+          <w:szCs w:val="18"/>
+          <w:lang w:eastAsia="en-IE"/>
+        </w:rPr>
+        <w:t>'"'</w:t>
+      </w:r>
+      <w:r>
+        <w:rPr>
+          <w:rFonts w:ascii="Roboto Mono" w:eastAsia="Times New Roman" w:hAnsi="Roboto Mono" w:cs="Times New Roman"/>
+          <w:color w:val="000000"/>
+          <w:sz w:val="18"/>
+          <w:szCs w:val="18"/>
+          <w:lang w:eastAsia="en-IE"/>
+        </w:rPr>
+        <w:t> LINES TERMINATED </w:t>
+      </w:r>
+      <w:r>
+        <w:rPr>
+          <w:rFonts w:ascii="Roboto Mono" w:eastAsia="Times New Roman" w:hAnsi="Roboto Mono" w:cs="Times New Roman"/>
+          <w:color w:val="3367D6"/>
+          <w:sz w:val="18"/>
+          <w:szCs w:val="18"/>
+          <w:lang w:eastAsia="en-IE"/>
+        </w:rPr>
+        <w:t>BY</w:t>
+      </w:r>
+      <w:r>
+        <w:rPr>
+          <w:rFonts w:ascii="Roboto Mono" w:eastAsia="Times New Roman" w:hAnsi="Roboto Mono" w:cs="Times New Roman"/>
+          <w:color w:val="000000"/>
+          <w:sz w:val="18"/>
+          <w:szCs w:val="18"/>
+          <w:lang w:eastAsia="en-IE"/>
+        </w:rPr>
+        <w:t> </w:t>
+      </w:r>
+      <w:r>
+        <w:rPr>
+          <w:rFonts w:ascii="Roboto Mono" w:eastAsia="Times New Roman" w:hAnsi="Roboto Mono" w:cs="Times New Roman"/>
+          <w:color w:val="0D904F"/>
+          <w:sz w:val="18"/>
+          <w:szCs w:val="18"/>
+          <w:lang w:eastAsia="en-IE"/>
+        </w:rPr>
+        <w:t>'\r\n'</w:t>
       </w:r>
     </w:p>
     <w:p>

</xml_diff>

<commit_message>
Updated notes and code
</commit_message>
<xml_diff>
--- a/Notes.docx
+++ b/Notes.docx
@@ -9971,6 +9971,133 @@
       </w:r>
     </w:p>
     <w:p/>
+    <w:p>
+      <w:pPr>
+        <w:pStyle w:val="Heading3"/>
+        <w:rPr>
+          <w:rFonts w:eastAsia="Times New Roman"/>
+          <w:lang w:eastAsia="en-IE"/>
+        </w:rPr>
+      </w:pPr>
+      <w:r>
+        <w:rPr>
+          <w:rFonts w:eastAsia="Times New Roman"/>
+          <w:lang w:eastAsia="en-IE"/>
+        </w:rPr>
+        <w:t>Smoothing the data to make it less misleading</w:t>
+      </w:r>
+    </w:p>
+    <w:p>
+      <w:r>
+        <w:t>The reporting or gathering on deaths in the later stages of the pandemic after the 17</w:t>
+      </w:r>
+      <w:r>
+        <w:rPr>
+          <w:vertAlign w:val="superscript"/>
+        </w:rPr>
+        <w:t>th</w:t>
+      </w:r>
+      <w:r>
+        <w:t xml:space="preserve"> of June 2021 changed from daily reports to weekly. This change in frequency makes the latter half of the </w:t>
+      </w:r>
+      <w:r>
+        <w:t xml:space="preserve">pandemic a bit misleading in terms of frequency of deaths. </w:t>
+      </w:r>
+    </w:p>
+    <w:p>
+      <w:r>
+        <w:lastRenderedPageBreak/>
+        <w:drawing>
+          <wp:inline distT="0" distB="0" distL="0" distR="0" wp14:anchorId="5FAB4670" wp14:editId="1936DE8E">
+            <wp:extent cx="5731510" cy="2992755"/>
+            <wp:effectExtent l="0" t="0" r="2540" b="0"/>
+            <wp:docPr id="4" name="Picture 4" descr="Chart, histogram&#10;&#10;Description automatically generated"/>
+            <wp:cNvGraphicFramePr>
+              <a:graphicFrameLocks xmlns:a="http://schemas.openxmlformats.org/drawingml/2006/main" noChangeAspect="1"/>
+            </wp:cNvGraphicFramePr>
+            <a:graphic xmlns:a="http://schemas.openxmlformats.org/drawingml/2006/main">
+              <a:graphicData uri="http://schemas.openxmlformats.org/drawingml/2006/picture">
+                <pic:pic xmlns:pic="http://schemas.openxmlformats.org/drawingml/2006/picture">
+                  <pic:nvPicPr>
+                    <pic:cNvPr id="4" name="Picture 4" descr="Chart, histogram&#10;&#10;Description automatically generated"/>
+                    <pic:cNvPicPr/>
+                  </pic:nvPicPr>
+                  <pic:blipFill>
+                    <a:blip r:embed="rId12"/>
+                    <a:stretch>
+                      <a:fillRect/>
+                    </a:stretch>
+                  </pic:blipFill>
+                  <pic:spPr>
+                    <a:xfrm>
+                      <a:off x="0" y="0"/>
+                      <a:ext cx="5731510" cy="2992755"/>
+                    </a:xfrm>
+                    <a:prstGeom prst="rect">
+                      <a:avLst/>
+                    </a:prstGeom>
+                  </pic:spPr>
+                </pic:pic>
+              </a:graphicData>
+            </a:graphic>
+          </wp:inline>
+        </w:drawing>
+      </w:r>
+    </w:p>
+    <w:p>
+      <w:r>
+        <w:t>This highlights the importance of reviewing what exactly is shown by visualisations. In our case we are graphing both daily data and weekly data, this could easily lead someone to misinterpret and assume we are showing how many people die per day from Covid-19 when in reality we are simply graphing the reported deaths.</w:t>
+      </w:r>
+    </w:p>
+    <w:p>
+      <w:r>
+        <w:t>Using a 7-day rolling average of new deaths we obtain the following variation of the graph.</w:t>
+      </w:r>
+    </w:p>
+    <w:p>
+      <w:r>
+        <w:drawing>
+          <wp:inline distT="0" distB="0" distL="0" distR="0" wp14:anchorId="0450CC39" wp14:editId="4888A320">
+            <wp:extent cx="5731510" cy="3006725"/>
+            <wp:effectExtent l="0" t="0" r="2540" b="3175"/>
+            <wp:docPr id="5" name="Picture 5" descr="Chart, line chart&#10;&#10;Description automatically generated"/>
+            <wp:cNvGraphicFramePr>
+              <a:graphicFrameLocks xmlns:a="http://schemas.openxmlformats.org/drawingml/2006/main" noChangeAspect="1"/>
+            </wp:cNvGraphicFramePr>
+            <a:graphic xmlns:a="http://schemas.openxmlformats.org/drawingml/2006/main">
+              <a:graphicData uri="http://schemas.openxmlformats.org/drawingml/2006/picture">
+                <pic:pic xmlns:pic="http://schemas.openxmlformats.org/drawingml/2006/picture">
+                  <pic:nvPicPr>
+                    <pic:cNvPr id="5" name="Picture 5" descr="Chart, line chart&#10;&#10;Description automatically generated"/>
+                    <pic:cNvPicPr/>
+                  </pic:nvPicPr>
+                  <pic:blipFill>
+                    <a:blip r:embed="rId13"/>
+                    <a:stretch>
+                      <a:fillRect/>
+                    </a:stretch>
+                  </pic:blipFill>
+                  <pic:spPr>
+                    <a:xfrm>
+                      <a:off x="0" y="0"/>
+                      <a:ext cx="5731510" cy="3006725"/>
+                    </a:xfrm>
+                    <a:prstGeom prst="rect">
+                      <a:avLst/>
+                    </a:prstGeom>
+                  </pic:spPr>
+                </pic:pic>
+              </a:graphicData>
+            </a:graphic>
+          </wp:inline>
+        </w:drawing>
+      </w:r>
+    </w:p>
+    <w:p>
+      <w:r>
+        <w:t>This graph is more appropriate as it is less misleading and approximates daily new deaths rather than graphing the reports.</w:t>
+      </w:r>
+    </w:p>
     <w:sectPr>
       <w:pgSz w:w="11906" w:h="16838"/>
       <w:pgMar w:top="1440" w:right="1440" w:bottom="1440" w:left="1440" w:header="708" w:footer="708" w:gutter="0"/>

</xml_diff>